<commit_message>
Add SEO, update intro, update resume
Added meta keyword tag in header, added alt tag to profile picture,
updated resume to include website and changed FRC area. Also updated
into to be about me instead of template.
</commit_message>
<xml_diff>
--- a/resume.docx
+++ b/resume.docx
@@ -30,7 +30,25 @@
       </w:pPr>
       <w:r>
         <w:rPr/>
-        <w:t>603-652-7445 | BenNicholsFarquhar@gmail.com</w:t>
+        <w:t xml:space="preserve">603-652-7445 | </w:t>
+      </w:r>
+      <w:hyperlink r:id="rId2">
+        <w:r>
+          <w:rPr>
+            <w:rStyle w:val="InternetLink"/>
+          </w:rPr>
+          <w:t>BenNicholsFarquhar@gmail.com</w:t>
+        </w:r>
+      </w:hyperlink>
+    </w:p>
+    <w:p>
+      <w:pPr>
+        <w:pStyle w:val="ContactInfo"/>
+        <w:rPr/>
+      </w:pPr>
+      <w:r>
+        <w:rPr/>
+        <w:t>BenNF.github.io</w:t>
       </w:r>
     </w:p>
     <w:p>
@@ -350,26 +368,18 @@
         <w:rPr>
           <w:rStyle w:val="NormalItalic"/>
         </w:rPr>
-        <w:t>Software Development Sub Team Supervisor</w:t>
+        <w:t xml:space="preserve">Software Development Sub Team </w:t>
+      </w:r>
+      <w:r>
+        <w:rPr>
+          <w:rStyle w:val="NormalItalic"/>
+        </w:rPr>
+        <w:t>Lead</w:t>
       </w:r>
       <w:r>
         <w:rPr/>
         <w:tab/>
         <w:t>2014-Present</w:t>
-      </w:r>
-    </w:p>
-    <w:p>
-      <w:pPr>
-        <w:pStyle w:val="ListParagraph"/>
-        <w:numPr>
-          <w:ilvl w:val="0"/>
-          <w:numId w:val="1"/>
-        </w:numPr>
-        <w:rPr/>
-      </w:pPr>
-      <w:r>
-        <w:rPr/>
-        <w:t>Head of software development sub team</w:t>
       </w:r>
     </w:p>
     <w:p>
@@ -1461,7 +1471,7 @@
       <w:tabs>
         <w:tab w:val="right" w:pos="9360" w:leader="none"/>
       </w:tabs>
-      <w:overflowPunct w:val="false"/>
+      <w:overflowPunct w:val="true"/>
       <w:bidi w:val="0"/>
       <w:spacing w:before="120" w:after="120"/>
       <w:ind w:left="0" w:right="0" w:hanging="0"/>
@@ -1690,6 +1700,28 @@
       <w:rFonts w:cs="Wingdings"/>
     </w:rPr>
   </w:style>
+  <w:style w:type="character" w:styleId="ListLabel17">
+    <w:name w:val="ListLabel 17"/>
+    <w:qFormat/>
+    <w:rPr>
+      <w:rFonts w:cs="Symbol"/>
+      <w:b/>
+    </w:rPr>
+  </w:style>
+  <w:style w:type="character" w:styleId="ListLabel18">
+    <w:name w:val="ListLabel 18"/>
+    <w:qFormat/>
+    <w:rPr>
+      <w:rFonts w:cs="Courier New"/>
+    </w:rPr>
+  </w:style>
+  <w:style w:type="character" w:styleId="ListLabel19">
+    <w:name w:val="ListLabel 19"/>
+    <w:qFormat/>
+    <w:rPr>
+      <w:rFonts w:cs="Wingdings"/>
+    </w:rPr>
+  </w:style>
   <w:style w:type="paragraph" w:styleId="Heading">
     <w:name w:val="Heading"/>
     <w:basedOn w:val="Normal"/>

</xml_diff>